<commit_message>
Update schema and fix ER diagram.
</commit_message>
<xml_diff>
--- a/design/er_schema/entity_relationship/18-03-2023-diagram.docx
+++ b/design/er_schema/entity_relationship/18-03-2023-diagram.docx
@@ -442,8 +442,6 @@
             <w:r>
               <w:t>.</w:t>
             </w:r>
-            <w:bookmarkStart w:id="0" w:name="_GoBack"/>
-            <w:bookmarkEnd w:id="0"/>
           </w:p>
         </w:tc>
       </w:tr>
@@ -544,15 +542,16 @@
           <w:b/>
         </w:rPr>
       </w:pPr>
+      <w:bookmarkStart w:id="0" w:name="_GoBack"/>
       <w:r>
         <w:rPr>
           <w:b/>
           <w:noProof/>
         </w:rPr>
         <w:drawing>
-          <wp:inline distT="0" distB="0" distL="0" distR="0" wp14:anchorId="31505BF2" wp14:editId="6830D88F">
-            <wp:extent cx="5943600" cy="2667635"/>
-            <wp:effectExtent l="0" t="0" r="0" b="0"/>
+          <wp:inline distT="0" distB="0" distL="0" distR="0" wp14:anchorId="31505BF2" wp14:editId="39A19D28">
+            <wp:extent cx="5943186" cy="2667635"/>
+            <wp:effectExtent l="0" t="0" r="635" b="0"/>
             <wp:docPr id="1" name="Picture 1"/>
             <wp:cNvGraphicFramePr>
               <a:graphicFrameLocks xmlns:a="http://schemas.openxmlformats.org/drawingml/2006/main" noChangeAspect="1"/>
@@ -579,7 +578,7 @@
                   <pic:spPr>
                     <a:xfrm>
                       <a:off x="0" y="0"/>
-                      <a:ext cx="5943600" cy="2667635"/>
+                      <a:ext cx="5943186" cy="2667635"/>
                     </a:xfrm>
                     <a:prstGeom prst="rect">
                       <a:avLst/>
@@ -591,6 +590,7 @@
           </wp:inline>
         </w:drawing>
       </w:r>
+      <w:bookmarkEnd w:id="0"/>
     </w:p>
     <w:sectPr>
       <w:headerReference w:type="default" r:id="rId10"/>
@@ -2013,7 +2013,7 @@
 </file>
 
 <file path=customXml/itemProps1.xml><?xml version="1.0" encoding="utf-8"?>
-<ds:datastoreItem xmlns:ds="http://schemas.openxmlformats.org/officeDocument/2006/customXml" ds:itemID="{F7CA9810-FFC4-4977-91E7-3EBB1A6E40D8}">
+<ds:datastoreItem xmlns:ds="http://schemas.openxmlformats.org/officeDocument/2006/customXml" ds:itemID="{1AC43974-DBB6-4F59-B8B2-7A56C0202028}">
   <ds:schemaRefs>
     <ds:schemaRef ds:uri="http://schemas.openxmlformats.org/officeDocument/2006/bibliography"/>
   </ds:schemaRefs>

</xml_diff>